<commit_message>
formatting and country profile minor edits
</commit_message>
<xml_diff>
--- a/app/text/03-more-about-subsidies/country-fishery-stats/marine_capture.docx
+++ b/app/text/03-more-about-subsidies/country-fishery-stats/marine_capture.docx
@@ -98,23 +98,31 @@
           <w:sz w:val="20"/>
           <w:szCs w:val="20"/>
         </w:rPr>
-        <w:t>For each state, data are shown for all available years between 2000 – 2018.</w:t>
-      </w:r>
-      <w:r>
-        <w:rPr>
-          <w:rFonts w:ascii="Avenir Light" w:hAnsi="Avenir Light"/>
-          <w:sz w:val="20"/>
-          <w:szCs w:val="20"/>
-        </w:rPr>
-        <w:t xml:space="preserve"> </w:t>
-      </w:r>
-      <w:r>
-        <w:rPr>
-          <w:rFonts w:ascii="Avenir Light" w:hAnsi="Avenir Light" w:cs="Arial"/>
-          <w:sz w:val="20"/>
-          <w:szCs w:val="20"/>
-        </w:rPr>
-        <w:t xml:space="preserve">Only marine capture production is </w:t>
+        <w:t xml:space="preserve">For each state, data are shown for all available years between 2000 – 2018. </w:t>
+      </w:r>
+      <w:r>
+        <w:rPr>
+          <w:rFonts w:ascii="Avenir Light" w:hAnsi="Avenir Light" w:cs="Arial"/>
+          <w:sz w:val="20"/>
+          <w:szCs w:val="20"/>
+        </w:rPr>
+        <w:t xml:space="preserve">Only </w:t>
+      </w:r>
+      <w:r>
+        <w:rPr>
+          <w:rFonts w:ascii="Avenir Light" w:hAnsi="Avenir Light" w:cs="Arial"/>
+          <w:sz w:val="20"/>
+          <w:szCs w:val="20"/>
+        </w:rPr>
+        <w:t>capture production reported for marine regions</w:t>
+      </w:r>
+      <w:r>
+        <w:rPr>
+          <w:rFonts w:ascii="Avenir Light" w:hAnsi="Avenir Light" w:cs="Arial"/>
+          <w:sz w:val="20"/>
+          <w:szCs w:val="20"/>
+        </w:rPr>
+        <w:t xml:space="preserve"> is </w:t>
       </w:r>
       <w:r>
         <w:rPr>
@@ -130,7 +138,23 @@
           <w:sz w:val="20"/>
           <w:szCs w:val="20"/>
         </w:rPr>
-        <w:t xml:space="preserve">; freshwater capture production and all production from aquaculture (freshwater, brackish, and marine) </w:t>
+        <w:t xml:space="preserve">; capture production </w:t>
+      </w:r>
+      <w:r>
+        <w:rPr>
+          <w:rFonts w:ascii="Avenir Light" w:hAnsi="Avenir Light" w:cs="Arial"/>
+          <w:sz w:val="20"/>
+          <w:szCs w:val="20"/>
+        </w:rPr>
+        <w:t xml:space="preserve">from inland areas </w:t>
+      </w:r>
+      <w:r>
+        <w:rPr>
+          <w:rFonts w:ascii="Avenir Light" w:hAnsi="Avenir Light" w:cs="Arial"/>
+          <w:sz w:val="20"/>
+          <w:szCs w:val="20"/>
+        </w:rPr>
+        <w:t xml:space="preserve">and all production from aquaculture (freshwater, brackish, and marine) </w:t>
       </w:r>
       <w:r>
         <w:rPr>
@@ -965,6 +989,7 @@
   <w:style w:type="character" w:default="1" w:styleId="DefaultParagraphFont">
     <w:name w:val="Default Paragraph Font"/>
     <w:uiPriority w:val="1"/>
+    <w:semiHidden/>
     <w:unhideWhenUsed/>
   </w:style>
   <w:style w:type="table" w:default="1" w:styleId="TableNormal">

</xml_diff>